<commit_message>
otvet na 2 vopros Kristini
</commit_message>
<xml_diff>
--- a/vopros - Otvet.docx
+++ b/vopros - Otvet.docx
@@ -77,184 +77,262 @@
         </w:rPr>
         <w:t xml:space="preserve"> wirinu</w:t>
       </w:r>
+    </w:p>
+    <w:p>
+      <w:pPr>
+        <w:rPr>
+          <w:lang w:val="ru-RU"/>
+        </w:rPr>
+      </w:pPr>
+    </w:p>
+    <w:p>
+      <w:pPr>
+        <w:rPr>
+          <w:rFonts w:ascii="Times New Roman" w:eastAsia="Times New Roman" w:hAnsi="Times New Roman" w:cs="Times New Roman"/>
+          <w:b/>
+          <w:bCs/>
+          <w:color w:val="000000"/>
+          <w:sz w:val="24"/>
+          <w:szCs w:val="24"/>
+          <w:lang w:eastAsia="et-EE"/>
+        </w:rPr>
+      </w:pPr>
+      <w:proofErr w:type="spellStart"/>
+      <w:r>
+        <w:rPr>
+          <w:rFonts w:ascii="Times New Roman" w:eastAsia="Times New Roman" w:hAnsi="Times New Roman" w:cs="Times New Roman"/>
+          <w:b/>
+          <w:bCs/>
+          <w:color w:val="000000"/>
+          <w:sz w:val="24"/>
+          <w:szCs w:val="24"/>
+          <w:lang w:eastAsia="et-EE"/>
+        </w:rPr>
+        <w:t>Как</w:t>
+      </w:r>
+      <w:proofErr w:type="spellEnd"/>
+      <w:r>
+        <w:rPr>
+          <w:rFonts w:ascii="Times New Roman" w:eastAsia="Times New Roman" w:hAnsi="Times New Roman" w:cs="Times New Roman"/>
+          <w:b/>
+          <w:bCs/>
+          <w:color w:val="000000"/>
+          <w:sz w:val="24"/>
+          <w:szCs w:val="24"/>
+          <w:lang w:eastAsia="et-EE"/>
+        </w:rPr>
+        <w:t xml:space="preserve"> </w:t>
+      </w:r>
+      <w:proofErr w:type="spellStart"/>
+      <w:r>
+        <w:rPr>
+          <w:rFonts w:ascii="Times New Roman" w:eastAsia="Times New Roman" w:hAnsi="Times New Roman" w:cs="Times New Roman"/>
+          <w:b/>
+          <w:bCs/>
+          <w:color w:val="000000"/>
+          <w:sz w:val="24"/>
+          <w:szCs w:val="24"/>
+          <w:lang w:eastAsia="et-EE"/>
+        </w:rPr>
+        <w:t>спрыгнуть</w:t>
+      </w:r>
+      <w:proofErr w:type="spellEnd"/>
+      <w:r>
+        <w:rPr>
+          <w:rFonts w:ascii="Times New Roman" w:eastAsia="Times New Roman" w:hAnsi="Times New Roman" w:cs="Times New Roman"/>
+          <w:b/>
+          <w:bCs/>
+          <w:color w:val="000000"/>
+          <w:sz w:val="24"/>
+          <w:szCs w:val="24"/>
+          <w:lang w:eastAsia="et-EE"/>
+        </w:rPr>
+        <w:t xml:space="preserve"> с </w:t>
+      </w:r>
+      <w:proofErr w:type="spellStart"/>
+      <w:r>
+        <w:rPr>
+          <w:rFonts w:ascii="Times New Roman" w:eastAsia="Times New Roman" w:hAnsi="Times New Roman" w:cs="Times New Roman"/>
+          <w:b/>
+          <w:bCs/>
+          <w:color w:val="000000"/>
+          <w:sz w:val="24"/>
+          <w:szCs w:val="24"/>
+          <w:lang w:eastAsia="et-EE"/>
+        </w:rPr>
+        <w:t>десятиметровой</w:t>
+      </w:r>
+      <w:proofErr w:type="spellEnd"/>
+      <w:r>
+        <w:rPr>
+          <w:rFonts w:ascii="Times New Roman" w:eastAsia="Times New Roman" w:hAnsi="Times New Roman" w:cs="Times New Roman"/>
+          <w:b/>
+          <w:bCs/>
+          <w:color w:val="000000"/>
+          <w:sz w:val="24"/>
+          <w:szCs w:val="24"/>
+          <w:lang w:eastAsia="et-EE"/>
+        </w:rPr>
+        <w:t xml:space="preserve"> </w:t>
+      </w:r>
+      <w:proofErr w:type="spellStart"/>
+      <w:r>
+        <w:rPr>
+          <w:rFonts w:ascii="Times New Roman" w:eastAsia="Times New Roman" w:hAnsi="Times New Roman" w:cs="Times New Roman"/>
+          <w:b/>
+          <w:bCs/>
+          <w:color w:val="000000"/>
+          <w:sz w:val="24"/>
+          <w:szCs w:val="24"/>
+          <w:lang w:eastAsia="et-EE"/>
+        </w:rPr>
+        <w:t>лестницы</w:t>
+      </w:r>
+      <w:proofErr w:type="spellEnd"/>
+      <w:r>
+        <w:rPr>
+          <w:rFonts w:ascii="Times New Roman" w:eastAsia="Times New Roman" w:hAnsi="Times New Roman" w:cs="Times New Roman"/>
+          <w:b/>
+          <w:bCs/>
+          <w:color w:val="000000"/>
+          <w:sz w:val="24"/>
+          <w:szCs w:val="24"/>
+          <w:lang w:eastAsia="et-EE"/>
+        </w:rPr>
+        <w:t xml:space="preserve"> и </w:t>
+      </w:r>
+      <w:proofErr w:type="spellStart"/>
+      <w:r>
+        <w:rPr>
+          <w:rFonts w:ascii="Times New Roman" w:eastAsia="Times New Roman" w:hAnsi="Times New Roman" w:cs="Times New Roman"/>
+          <w:b/>
+          <w:bCs/>
+          <w:color w:val="000000"/>
+          <w:sz w:val="24"/>
+          <w:szCs w:val="24"/>
+          <w:lang w:eastAsia="et-EE"/>
+        </w:rPr>
+        <w:t>не</w:t>
+      </w:r>
+      <w:proofErr w:type="spellEnd"/>
+      <w:r>
+        <w:rPr>
+          <w:rFonts w:ascii="Times New Roman" w:eastAsia="Times New Roman" w:hAnsi="Times New Roman" w:cs="Times New Roman"/>
+          <w:b/>
+          <w:bCs/>
+          <w:color w:val="000000"/>
+          <w:sz w:val="24"/>
+          <w:szCs w:val="24"/>
+          <w:lang w:eastAsia="et-EE"/>
+        </w:rPr>
+        <w:t xml:space="preserve"> </w:t>
+      </w:r>
+      <w:proofErr w:type="spellStart"/>
+      <w:r>
+        <w:rPr>
+          <w:rFonts w:ascii="Times New Roman" w:eastAsia="Times New Roman" w:hAnsi="Times New Roman" w:cs="Times New Roman"/>
+          <w:b/>
+          <w:bCs/>
+          <w:color w:val="000000"/>
+          <w:sz w:val="24"/>
+          <w:szCs w:val="24"/>
+          <w:lang w:eastAsia="et-EE"/>
+        </w:rPr>
+        <w:t>ушибиться</w:t>
+      </w:r>
+      <w:proofErr w:type="spellEnd"/>
+      <w:r>
+        <w:rPr>
+          <w:rFonts w:ascii="Times New Roman" w:eastAsia="Times New Roman" w:hAnsi="Times New Roman" w:cs="Times New Roman"/>
+          <w:b/>
+          <w:bCs/>
+          <w:color w:val="000000"/>
+          <w:sz w:val="24"/>
+          <w:szCs w:val="24"/>
+          <w:lang w:eastAsia="et-EE"/>
+        </w:rPr>
+        <w:t>?</w:t>
+      </w:r>
+    </w:p>
+    <w:p>
+      <w:pPr>
+        <w:rPr>
+          <w:rFonts w:ascii="Times New Roman" w:eastAsia="Times New Roman" w:hAnsi="Times New Roman" w:cs="Times New Roman"/>
+          <w:b/>
+          <w:bCs/>
+          <w:color w:val="000000"/>
+          <w:sz w:val="24"/>
+          <w:szCs w:val="24"/>
+          <w:lang w:eastAsia="et-EE"/>
+        </w:rPr>
+      </w:pPr>
+      <w:proofErr w:type="spellStart"/>
+      <w:r>
+        <w:rPr>
+          <w:rFonts w:ascii="Times New Roman" w:eastAsia="Times New Roman" w:hAnsi="Times New Roman" w:cs="Times New Roman"/>
+          <w:b/>
+          <w:bCs/>
+          <w:color w:val="000000"/>
+          <w:sz w:val="24"/>
+          <w:szCs w:val="24"/>
+          <w:lang w:eastAsia="et-EE"/>
+        </w:rPr>
+        <w:t>Prignutj</w:t>
+      </w:r>
+      <w:proofErr w:type="spellEnd"/>
+      <w:r>
+        <w:rPr>
+          <w:rFonts w:ascii="Times New Roman" w:eastAsia="Times New Roman" w:hAnsi="Times New Roman" w:cs="Times New Roman"/>
+          <w:b/>
+          <w:bCs/>
+          <w:color w:val="000000"/>
+          <w:sz w:val="24"/>
+          <w:szCs w:val="24"/>
+          <w:lang w:eastAsia="et-EE"/>
+        </w:rPr>
+        <w:t xml:space="preserve"> s </w:t>
+      </w:r>
+      <w:proofErr w:type="spellStart"/>
+      <w:r>
+        <w:rPr>
+          <w:rFonts w:ascii="Times New Roman" w:eastAsia="Times New Roman" w:hAnsi="Times New Roman" w:cs="Times New Roman"/>
+          <w:b/>
+          <w:bCs/>
+          <w:color w:val="000000"/>
+          <w:sz w:val="24"/>
+          <w:szCs w:val="24"/>
+          <w:lang w:eastAsia="et-EE"/>
+        </w:rPr>
+        <w:t>poslednej</w:t>
+      </w:r>
+      <w:proofErr w:type="spellEnd"/>
+      <w:r>
+        <w:rPr>
+          <w:rFonts w:ascii="Times New Roman" w:eastAsia="Times New Roman" w:hAnsi="Times New Roman" w:cs="Times New Roman"/>
+          <w:b/>
+          <w:bCs/>
+          <w:color w:val="000000"/>
+          <w:sz w:val="24"/>
+          <w:szCs w:val="24"/>
+          <w:lang w:eastAsia="et-EE"/>
+        </w:rPr>
+        <w:t xml:space="preserve"> lesenki</w:t>
+      </w:r>
       <w:bookmarkStart w:id="0" w:name="_GoBack"/>
       <w:bookmarkEnd w:id="0"/>
     </w:p>
     <w:p>
       <w:pPr>
         <w:rPr>
-          <w:lang w:val="ru-RU"/>
+          <w:rFonts w:ascii="Times New Roman" w:eastAsia="Times New Roman" w:hAnsi="Times New Roman" w:cs="Times New Roman"/>
+          <w:b/>
+          <w:bCs/>
+          <w:color w:val="000000"/>
+          <w:sz w:val="24"/>
+          <w:szCs w:val="24"/>
+          <w:lang w:eastAsia="et-EE"/>
         </w:rPr>
       </w:pPr>
-    </w:p>
-    <w:p>
-      <w:pPr>
-        <w:rPr>
-          <w:rFonts w:ascii="Times New Roman" w:eastAsia="Times New Roman" w:hAnsi="Times New Roman" w:cs="Times New Roman"/>
-          <w:b/>
-          <w:bCs/>
-          <w:color w:val="000000"/>
-          <w:sz w:val="24"/>
-          <w:szCs w:val="24"/>
-          <w:lang w:eastAsia="et-EE"/>
-        </w:rPr>
-      </w:pPr>
-      <w:proofErr w:type="spellStart"/>
-      <w:r>
-        <w:rPr>
-          <w:rFonts w:ascii="Times New Roman" w:eastAsia="Times New Roman" w:hAnsi="Times New Roman" w:cs="Times New Roman"/>
-          <w:b/>
-          <w:bCs/>
-          <w:color w:val="000000"/>
-          <w:sz w:val="24"/>
-          <w:szCs w:val="24"/>
-          <w:lang w:eastAsia="et-EE"/>
-        </w:rPr>
-        <w:t>Как</w:t>
-      </w:r>
-      <w:proofErr w:type="spellEnd"/>
-      <w:r>
-        <w:rPr>
-          <w:rFonts w:ascii="Times New Roman" w:eastAsia="Times New Roman" w:hAnsi="Times New Roman" w:cs="Times New Roman"/>
-          <w:b/>
-          <w:bCs/>
-          <w:color w:val="000000"/>
-          <w:sz w:val="24"/>
-          <w:szCs w:val="24"/>
-          <w:lang w:eastAsia="et-EE"/>
-        </w:rPr>
-        <w:t xml:space="preserve"> </w:t>
-      </w:r>
-      <w:proofErr w:type="spellStart"/>
-      <w:r>
-        <w:rPr>
-          <w:rFonts w:ascii="Times New Roman" w:eastAsia="Times New Roman" w:hAnsi="Times New Roman" w:cs="Times New Roman"/>
-          <w:b/>
-          <w:bCs/>
-          <w:color w:val="000000"/>
-          <w:sz w:val="24"/>
-          <w:szCs w:val="24"/>
-          <w:lang w:eastAsia="et-EE"/>
-        </w:rPr>
-        <w:t>спрыгнуть</w:t>
-      </w:r>
-      <w:proofErr w:type="spellEnd"/>
-      <w:r>
-        <w:rPr>
-          <w:rFonts w:ascii="Times New Roman" w:eastAsia="Times New Roman" w:hAnsi="Times New Roman" w:cs="Times New Roman"/>
-          <w:b/>
-          <w:bCs/>
-          <w:color w:val="000000"/>
-          <w:sz w:val="24"/>
-          <w:szCs w:val="24"/>
-          <w:lang w:eastAsia="et-EE"/>
-        </w:rPr>
-        <w:t xml:space="preserve"> с </w:t>
-      </w:r>
-      <w:proofErr w:type="spellStart"/>
-      <w:r>
-        <w:rPr>
-          <w:rFonts w:ascii="Times New Roman" w:eastAsia="Times New Roman" w:hAnsi="Times New Roman" w:cs="Times New Roman"/>
-          <w:b/>
-          <w:bCs/>
-          <w:color w:val="000000"/>
-          <w:sz w:val="24"/>
-          <w:szCs w:val="24"/>
-          <w:lang w:eastAsia="et-EE"/>
-        </w:rPr>
-        <w:t>десятиметровой</w:t>
-      </w:r>
-      <w:proofErr w:type="spellEnd"/>
-      <w:r>
-        <w:rPr>
-          <w:rFonts w:ascii="Times New Roman" w:eastAsia="Times New Roman" w:hAnsi="Times New Roman" w:cs="Times New Roman"/>
-          <w:b/>
-          <w:bCs/>
-          <w:color w:val="000000"/>
-          <w:sz w:val="24"/>
-          <w:szCs w:val="24"/>
-          <w:lang w:eastAsia="et-EE"/>
-        </w:rPr>
-        <w:t xml:space="preserve"> </w:t>
-      </w:r>
-      <w:proofErr w:type="spellStart"/>
-      <w:r>
-        <w:rPr>
-          <w:rFonts w:ascii="Times New Roman" w:eastAsia="Times New Roman" w:hAnsi="Times New Roman" w:cs="Times New Roman"/>
-          <w:b/>
-          <w:bCs/>
-          <w:color w:val="000000"/>
-          <w:sz w:val="24"/>
-          <w:szCs w:val="24"/>
-          <w:lang w:eastAsia="et-EE"/>
-        </w:rPr>
-        <w:t>лестницы</w:t>
-      </w:r>
-      <w:proofErr w:type="spellEnd"/>
-      <w:r>
-        <w:rPr>
-          <w:rFonts w:ascii="Times New Roman" w:eastAsia="Times New Roman" w:hAnsi="Times New Roman" w:cs="Times New Roman"/>
-          <w:b/>
-          <w:bCs/>
-          <w:color w:val="000000"/>
-          <w:sz w:val="24"/>
-          <w:szCs w:val="24"/>
-          <w:lang w:eastAsia="et-EE"/>
-        </w:rPr>
-        <w:t xml:space="preserve"> и </w:t>
-      </w:r>
-      <w:proofErr w:type="spellStart"/>
-      <w:r>
-        <w:rPr>
-          <w:rFonts w:ascii="Times New Roman" w:eastAsia="Times New Roman" w:hAnsi="Times New Roman" w:cs="Times New Roman"/>
-          <w:b/>
-          <w:bCs/>
-          <w:color w:val="000000"/>
-          <w:sz w:val="24"/>
-          <w:szCs w:val="24"/>
-          <w:lang w:eastAsia="et-EE"/>
-        </w:rPr>
-        <w:t>не</w:t>
-      </w:r>
-      <w:proofErr w:type="spellEnd"/>
-      <w:r>
-        <w:rPr>
-          <w:rFonts w:ascii="Times New Roman" w:eastAsia="Times New Roman" w:hAnsi="Times New Roman" w:cs="Times New Roman"/>
-          <w:b/>
-          <w:bCs/>
-          <w:color w:val="000000"/>
-          <w:sz w:val="24"/>
-          <w:szCs w:val="24"/>
-          <w:lang w:eastAsia="et-EE"/>
-        </w:rPr>
-        <w:t xml:space="preserve"> </w:t>
-      </w:r>
-      <w:proofErr w:type="spellStart"/>
-      <w:r>
-        <w:rPr>
-          <w:rFonts w:ascii="Times New Roman" w:eastAsia="Times New Roman" w:hAnsi="Times New Roman" w:cs="Times New Roman"/>
-          <w:b/>
-          <w:bCs/>
-          <w:color w:val="000000"/>
-          <w:sz w:val="24"/>
-          <w:szCs w:val="24"/>
-          <w:lang w:eastAsia="et-EE"/>
-        </w:rPr>
-        <w:t>ушибиться</w:t>
-      </w:r>
-      <w:proofErr w:type="spellEnd"/>
-      <w:r>
-        <w:rPr>
-          <w:rFonts w:ascii="Times New Roman" w:eastAsia="Times New Roman" w:hAnsi="Times New Roman" w:cs="Times New Roman"/>
-          <w:b/>
-          <w:bCs/>
-          <w:color w:val="000000"/>
-          <w:sz w:val="24"/>
-          <w:szCs w:val="24"/>
-          <w:lang w:eastAsia="et-EE"/>
-        </w:rPr>
-        <w:t>?</w:t>
-      </w:r>
     </w:p>
     <w:p>
       <w:pPr>

</xml_diff>

<commit_message>
otvet na 3 vopros Kristini
</commit_message>
<xml_diff>
--- a/vopros - Otvet.docx
+++ b/vopros - Otvet.docx
@@ -316,7 +316,178 @@
           <w:szCs w:val="24"/>
           <w:lang w:eastAsia="et-EE"/>
         </w:rPr>
-        <w:t xml:space="preserve"> lesenki</w:t>
+        <w:t xml:space="preserve"> </w:t>
+      </w:r>
+      <w:proofErr w:type="spellStart"/>
+      <w:r>
+        <w:rPr>
+          <w:rFonts w:ascii="Times New Roman" w:eastAsia="Times New Roman" w:hAnsi="Times New Roman" w:cs="Times New Roman"/>
+          <w:b/>
+          <w:bCs/>
+          <w:color w:val="000000"/>
+          <w:sz w:val="24"/>
+          <w:szCs w:val="24"/>
+          <w:lang w:eastAsia="et-EE"/>
+        </w:rPr>
+        <w:t>lesenki</w:t>
+      </w:r>
+      <w:proofErr w:type="spellEnd"/>
+    </w:p>
+    <w:p>
+      <w:pPr>
+        <w:rPr>
+          <w:rFonts w:ascii="Times New Roman" w:eastAsia="Times New Roman" w:hAnsi="Times New Roman" w:cs="Times New Roman"/>
+          <w:b/>
+          <w:bCs/>
+          <w:color w:val="000000"/>
+          <w:sz w:val="24"/>
+          <w:szCs w:val="24"/>
+          <w:lang w:eastAsia="et-EE"/>
+        </w:rPr>
+      </w:pPr>
+    </w:p>
+    <w:p>
+      <w:pPr>
+        <w:rPr>
+          <w:rStyle w:val="Strong"/>
+          <w:color w:val="000000"/>
+        </w:rPr>
+      </w:pPr>
+      <w:r>
+        <w:rPr>
+          <w:rStyle w:val="apple-converted-space"/>
+          <w:b/>
+          <w:bCs/>
+          <w:color w:val="000000"/>
+        </w:rPr>
+        <w:t> </w:t>
+      </w:r>
+      <w:proofErr w:type="spellStart"/>
+      <w:r>
+        <w:rPr>
+          <w:rStyle w:val="Strong"/>
+          <w:color w:val="000000"/>
+        </w:rPr>
+        <w:t>Что</w:t>
+      </w:r>
+      <w:proofErr w:type="spellEnd"/>
+      <w:r>
+        <w:rPr>
+          <w:rStyle w:val="Strong"/>
+          <w:color w:val="000000"/>
+        </w:rPr>
+        <w:t xml:space="preserve"> в </w:t>
+      </w:r>
+      <w:proofErr w:type="spellStart"/>
+      <w:r>
+        <w:rPr>
+          <w:rStyle w:val="Strong"/>
+          <w:color w:val="000000"/>
+        </w:rPr>
+        <w:t>огне</w:t>
+      </w:r>
+      <w:proofErr w:type="spellEnd"/>
+      <w:r>
+        <w:rPr>
+          <w:rStyle w:val="Strong"/>
+          <w:color w:val="000000"/>
+        </w:rPr>
+        <w:t xml:space="preserve"> </w:t>
+      </w:r>
+      <w:proofErr w:type="spellStart"/>
+      <w:r>
+        <w:rPr>
+          <w:rStyle w:val="Strong"/>
+          <w:color w:val="000000"/>
+        </w:rPr>
+        <w:t>не</w:t>
+      </w:r>
+      <w:proofErr w:type="spellEnd"/>
+      <w:r>
+        <w:rPr>
+          <w:rStyle w:val="Strong"/>
+          <w:color w:val="000000"/>
+        </w:rPr>
+        <w:t xml:space="preserve"> </w:t>
+      </w:r>
+      <w:proofErr w:type="spellStart"/>
+      <w:r>
+        <w:rPr>
+          <w:rStyle w:val="Strong"/>
+          <w:color w:val="000000"/>
+        </w:rPr>
+        <w:t>горит</w:t>
+      </w:r>
+      <w:proofErr w:type="spellEnd"/>
+      <w:r>
+        <w:rPr>
+          <w:rStyle w:val="Strong"/>
+          <w:color w:val="000000"/>
+        </w:rPr>
+        <w:t xml:space="preserve"> и в </w:t>
+      </w:r>
+      <w:proofErr w:type="spellStart"/>
+      <w:r>
+        <w:rPr>
+          <w:rStyle w:val="Strong"/>
+          <w:color w:val="000000"/>
+        </w:rPr>
+        <w:t>воде</w:t>
+      </w:r>
+      <w:proofErr w:type="spellEnd"/>
+      <w:r>
+        <w:rPr>
+          <w:rStyle w:val="Strong"/>
+          <w:color w:val="000000"/>
+        </w:rPr>
+        <w:t xml:space="preserve"> </w:t>
+      </w:r>
+      <w:proofErr w:type="spellStart"/>
+      <w:r>
+        <w:rPr>
+          <w:rStyle w:val="Strong"/>
+          <w:color w:val="000000"/>
+        </w:rPr>
+        <w:t>не</w:t>
+      </w:r>
+      <w:proofErr w:type="spellEnd"/>
+      <w:r>
+        <w:rPr>
+          <w:rStyle w:val="Strong"/>
+          <w:color w:val="000000"/>
+        </w:rPr>
+        <w:t xml:space="preserve"> </w:t>
+      </w:r>
+      <w:proofErr w:type="spellStart"/>
+      <w:r>
+        <w:rPr>
+          <w:rStyle w:val="Strong"/>
+          <w:color w:val="000000"/>
+        </w:rPr>
+        <w:t>тонет</w:t>
+      </w:r>
+      <w:proofErr w:type="spellEnd"/>
+      <w:r>
+        <w:rPr>
+          <w:rStyle w:val="Strong"/>
+          <w:color w:val="000000"/>
+        </w:rPr>
+        <w:t>?</w:t>
+      </w:r>
+    </w:p>
+    <w:p>
+      <w:pPr>
+        <w:rPr>
+          <w:rStyle w:val="Strong"/>
+          <w:color w:val="000000"/>
+        </w:rPr>
+      </w:pPr>
+      <w:r>
+        <w:rPr>
+          <w:rStyle w:val="Strong"/>
+          <w:color w:val="000000"/>
+        </w:rPr>
+        <w:t>ljod</w:t>
       </w:r>
       <w:bookmarkStart w:id="0" w:name="_GoBack"/>
       <w:bookmarkEnd w:id="0"/>
@@ -324,143 +495,9 @@
     <w:p>
       <w:pPr>
         <w:rPr>
-          <w:rFonts w:ascii="Times New Roman" w:eastAsia="Times New Roman" w:hAnsi="Times New Roman" w:cs="Times New Roman"/>
-          <w:b/>
-          <w:bCs/>
-          <w:color w:val="000000"/>
-          <w:sz w:val="24"/>
-          <w:szCs w:val="24"/>
-          <w:lang w:eastAsia="et-EE"/>
+          <w:lang w:val="ru-RU"/>
         </w:rPr>
       </w:pPr>
-    </w:p>
-    <w:p>
-      <w:pPr>
-        <w:rPr>
-          <w:lang w:val="ru-RU"/>
-        </w:rPr>
-      </w:pPr>
-      <w:r>
-        <w:rPr>
-          <w:rStyle w:val="apple-converted-space"/>
-          <w:b/>
-          <w:bCs/>
-          <w:color w:val="000000"/>
-        </w:rPr>
-        <w:t> </w:t>
-      </w:r>
-      <w:proofErr w:type="spellStart"/>
-      <w:r>
-        <w:rPr>
-          <w:rStyle w:val="Strong"/>
-          <w:color w:val="000000"/>
-        </w:rPr>
-        <w:t>Что</w:t>
-      </w:r>
-      <w:proofErr w:type="spellEnd"/>
-      <w:r>
-        <w:rPr>
-          <w:rStyle w:val="Strong"/>
-          <w:color w:val="000000"/>
-        </w:rPr>
-        <w:t xml:space="preserve"> в </w:t>
-      </w:r>
-      <w:proofErr w:type="spellStart"/>
-      <w:r>
-        <w:rPr>
-          <w:rStyle w:val="Strong"/>
-          <w:color w:val="000000"/>
-        </w:rPr>
-        <w:t>огне</w:t>
-      </w:r>
-      <w:proofErr w:type="spellEnd"/>
-      <w:r>
-        <w:rPr>
-          <w:rStyle w:val="Strong"/>
-          <w:color w:val="000000"/>
-        </w:rPr>
-        <w:t xml:space="preserve"> </w:t>
-      </w:r>
-      <w:proofErr w:type="spellStart"/>
-      <w:r>
-        <w:rPr>
-          <w:rStyle w:val="Strong"/>
-          <w:color w:val="000000"/>
-        </w:rPr>
-        <w:t>не</w:t>
-      </w:r>
-      <w:proofErr w:type="spellEnd"/>
-      <w:r>
-        <w:rPr>
-          <w:rStyle w:val="Strong"/>
-          <w:color w:val="000000"/>
-        </w:rPr>
-        <w:t xml:space="preserve"> </w:t>
-      </w:r>
-      <w:proofErr w:type="spellStart"/>
-      <w:r>
-        <w:rPr>
-          <w:rStyle w:val="Strong"/>
-          <w:color w:val="000000"/>
-        </w:rPr>
-        <w:t>горит</w:t>
-      </w:r>
-      <w:proofErr w:type="spellEnd"/>
-      <w:r>
-        <w:rPr>
-          <w:rStyle w:val="Strong"/>
-          <w:color w:val="000000"/>
-        </w:rPr>
-        <w:t xml:space="preserve"> и в </w:t>
-      </w:r>
-      <w:proofErr w:type="spellStart"/>
-      <w:r>
-        <w:rPr>
-          <w:rStyle w:val="Strong"/>
-          <w:color w:val="000000"/>
-        </w:rPr>
-        <w:t>воде</w:t>
-      </w:r>
-      <w:proofErr w:type="spellEnd"/>
-      <w:r>
-        <w:rPr>
-          <w:rStyle w:val="Strong"/>
-          <w:color w:val="000000"/>
-        </w:rPr>
-        <w:t xml:space="preserve"> </w:t>
-      </w:r>
-      <w:proofErr w:type="spellStart"/>
-      <w:r>
-        <w:rPr>
-          <w:rStyle w:val="Strong"/>
-          <w:color w:val="000000"/>
-        </w:rPr>
-        <w:t>не</w:t>
-      </w:r>
-      <w:proofErr w:type="spellEnd"/>
-      <w:r>
-        <w:rPr>
-          <w:rStyle w:val="Strong"/>
-          <w:color w:val="000000"/>
-        </w:rPr>
-        <w:t xml:space="preserve"> </w:t>
-      </w:r>
-      <w:proofErr w:type="spellStart"/>
-      <w:r>
-        <w:rPr>
-          <w:rStyle w:val="Strong"/>
-          <w:color w:val="000000"/>
-        </w:rPr>
-        <w:t>тонет</w:t>
-      </w:r>
-      <w:proofErr w:type="spellEnd"/>
-      <w:r>
-        <w:rPr>
-          <w:rStyle w:val="Strong"/>
-          <w:color w:val="000000"/>
-        </w:rPr>
-        <w:t>?</w:t>
-      </w:r>
     </w:p>
     <w:p>
       <w:pPr>

</xml_diff>